<commit_message>
implementato domanda e refactor codice
</commit_message>
<xml_diff>
--- a/7_Allegati/Req.docx
+++ b/7_Allegati/Req.docx
@@ -60,19 +60,22 @@
       <w:r>
         <w:t xml:space="preserve"> </w:t>
       </w:r>
+    </w:p>
+    <w:p>
+      <w:r>
+        <w:t xml:space="preserve">Risposte </w:t>
+      </w:r>
+      <w:r>
+        <w:sym w:font="Wingdings" w:char="F0E0"/>
+      </w:r>
+      <w:r>
+        <w:t xml:space="preserve"> vero/falso, scelta multipla </w:t>
+      </w:r>
+      <w:r>
+        <w:t>(rbutton)</w:t>
+      </w:r>
       <w:bookmarkStart w:id="0" w:name="_GoBack"/>
       <w:bookmarkEnd w:id="0"/>
-    </w:p>
-    <w:p>
-      <w:r>
-        <w:t xml:space="preserve">Risposte </w:t>
-      </w:r>
-      <w:r>
-        <w:sym w:font="Wingdings" w:char="F0E0"/>
-      </w:r>
-      <w:r>
-        <w:t xml:space="preserve"> vero/falso, scelta multipla </w:t>
-      </w:r>
     </w:p>
     <w:p>
       <w:r>

</xml_diff>